<commit_message>
update project 3 assingment sheet mistake
</commit_message>
<xml_diff>
--- a/ENGL1105/static/docs/project4.docx
+++ b/ENGL1105/static/docs/project4.docx
@@ -92,6 +92,7 @@
                             <w:pPr>
                               <w:spacing w:after="80"/>
                             </w:pPr>
+                            <w:bookmarkStart w:id="0" w:name="_GoBack"/>
                             <w:r>
                               <w:rPr>
                                 <w:rFonts w:ascii="Bahnschrift" w:hAnsi="Bahnschrift"/>
@@ -169,17 +170,7 @@
                                 <w:sz w:val="24"/>
                                 <w:szCs w:val="24"/>
                               </w:rPr>
-                              <w:t>This final project is a space for you to do this. Project 4 has two parts: a short presentation, and a reflection essay. You will use both these forms as a way to sythesize what you’ve learned</w:t>
-                            </w:r>
-                            <w:bookmarkStart w:id="0" w:name="_GoBack"/>
-                            <w:bookmarkEnd w:id="0"/>
-                            <w:r>
-                              <w:rPr>
-                                <w:rFonts w:ascii="Tw Cen MT" w:hAnsi="Tw Cen MT"/>
-                                <w:sz w:val="24"/>
-                                <w:szCs w:val="24"/>
-                              </w:rPr>
-                              <w:t>.</w:t>
+                              <w:t>This final project is a space for you to do this. Project 4 has two parts: a short presentation, and a reflection essay. You will use both these forms as a way to sythesize what you’ve learned.</w:t>
                             </w:r>
                           </w:p>
                           <w:p>
@@ -610,39 +601,7 @@
                                 <w:sz w:val="24"/>
                                 <w:szCs w:val="24"/>
                               </w:rPr>
-                              <w:t>D</w:t>
-                            </w:r>
-                            <w:r>
-                              <w:rPr>
-                                <w:rFonts w:ascii="Tw Cen MT" w:hAnsi="Tw Cen MT"/>
-                                <w:sz w:val="24"/>
-                                <w:szCs w:val="24"/>
-                              </w:rPr>
-                              <w:t>iscuss</w:t>
-                            </w:r>
-                            <w:r>
-                              <w:rPr>
-                                <w:rFonts w:ascii="Tw Cen MT" w:hAnsi="Tw Cen MT"/>
-                                <w:sz w:val="24"/>
-                                <w:szCs w:val="24"/>
-                              </w:rPr>
-                              <w:t>es</w:t>
-                            </w:r>
-                            <w:r>
-                              <w:rPr>
-                                <w:rFonts w:ascii="Tw Cen MT" w:hAnsi="Tw Cen MT"/>
-                                <w:sz w:val="24"/>
-                                <w:szCs w:val="24"/>
-                              </w:rPr>
-                              <w:t xml:space="preserve"> each of the </w:t>
-                            </w:r>
-                            <w:r>
-                              <w:rPr>
-                                <w:rFonts w:ascii="Tw Cen MT" w:hAnsi="Tw Cen MT"/>
-                                <w:sz w:val="24"/>
-                                <w:szCs w:val="24"/>
-                              </w:rPr>
-                              <w:t>projects you did this semester</w:t>
+                              <w:t>Discusses each of the projects you did this semester</w:t>
                             </w:r>
                           </w:p>
                           <w:p>
@@ -671,39 +630,7 @@
                                 <w:sz w:val="24"/>
                                 <w:szCs w:val="24"/>
                               </w:rPr>
-                              <w:t>D</w:t>
-                            </w:r>
-                            <w:r>
-                              <w:rPr>
-                                <w:rFonts w:ascii="Tw Cen MT" w:hAnsi="Tw Cen MT"/>
-                                <w:sz w:val="24"/>
-                                <w:szCs w:val="24"/>
-                              </w:rPr>
-                              <w:t>iscuss</w:t>
-                            </w:r>
-                            <w:r>
-                              <w:rPr>
-                                <w:rFonts w:ascii="Tw Cen MT" w:hAnsi="Tw Cen MT"/>
-                                <w:sz w:val="24"/>
-                                <w:szCs w:val="24"/>
-                              </w:rPr>
-                              <w:t>es</w:t>
-                            </w:r>
-                            <w:r>
-                              <w:rPr>
-                                <w:rFonts w:ascii="Tw Cen MT" w:hAnsi="Tw Cen MT"/>
-                                <w:sz w:val="24"/>
-                                <w:szCs w:val="24"/>
-                              </w:rPr>
-                              <w:t xml:space="preserve"> </w:t>
-                            </w:r>
-                            <w:r>
-                              <w:rPr>
-                                <w:rFonts w:ascii="Tw Cen MT" w:hAnsi="Tw Cen MT"/>
-                                <w:sz w:val="24"/>
-                                <w:szCs w:val="24"/>
-                              </w:rPr>
-                              <w:t>your journal</w:t>
+                              <w:t>Discusses your journal</w:t>
                             </w:r>
                           </w:p>
                           <w:p>
@@ -732,39 +659,7 @@
                                 <w:sz w:val="24"/>
                                 <w:szCs w:val="24"/>
                               </w:rPr>
-                              <w:t>D</w:t>
-                            </w:r>
-                            <w:r>
-                              <w:rPr>
-                                <w:rFonts w:ascii="Tw Cen MT" w:hAnsi="Tw Cen MT"/>
-                                <w:sz w:val="24"/>
-                                <w:szCs w:val="24"/>
-                              </w:rPr>
-                              <w:t>iscuss</w:t>
-                            </w:r>
-                            <w:r>
-                              <w:rPr>
-                                <w:rFonts w:ascii="Tw Cen MT" w:hAnsi="Tw Cen MT"/>
-                                <w:sz w:val="24"/>
-                                <w:szCs w:val="24"/>
-                              </w:rPr>
-                              <w:t>es</w:t>
-                            </w:r>
-                            <w:r>
-                              <w:rPr>
-                                <w:rFonts w:ascii="Tw Cen MT" w:hAnsi="Tw Cen MT"/>
-                                <w:sz w:val="24"/>
-                                <w:szCs w:val="24"/>
-                              </w:rPr>
-                              <w:t xml:space="preserve"> your </w:t>
-                            </w:r>
-                            <w:r>
-                              <w:rPr>
-                                <w:rFonts w:ascii="Tw Cen MT" w:hAnsi="Tw Cen MT"/>
-                                <w:sz w:val="24"/>
-                                <w:szCs w:val="24"/>
-                              </w:rPr>
-                              <w:t>discussion posts and relationship with discussion</w:t>
+                              <w:t>Discusses your discussion posts and relationship with discussion</w:t>
                             </w:r>
                           </w:p>
                           <w:p>
@@ -822,23 +717,7 @@
                                 <w:sz w:val="24"/>
                                 <w:szCs w:val="24"/>
                               </w:rPr>
-                              <w:t>L</w:t>
-                            </w:r>
-                            <w:r>
-                              <w:rPr>
-                                <w:rFonts w:ascii="Tw Cen MT" w:hAnsi="Tw Cen MT"/>
-                                <w:sz w:val="24"/>
-                                <w:szCs w:val="24"/>
-                              </w:rPr>
-                              <w:t xml:space="preserve">ist at least 3 things you </w:t>
-                            </w:r>
-                            <w:r>
-                              <w:rPr>
-                                <w:rFonts w:ascii="Tw Cen MT" w:hAnsi="Tw Cen MT"/>
-                                <w:sz w:val="24"/>
-                                <w:szCs w:val="24"/>
-                              </w:rPr>
-                              <w:t>still need to work on</w:t>
+                              <w:t>List at least 3 things you still need to work on</w:t>
                             </w:r>
                           </w:p>
                           <w:p>
@@ -908,29 +787,7 @@
                                 <w:sz w:val="24"/>
                                 <w:szCs w:val="24"/>
                               </w:rPr>
-                              <w:t>Generative Questions</w:t>
-                            </w:r>
-                            <w:r>
-                              <w:rPr>
-                                <w:rFonts w:ascii="Bahnschrift" w:hAnsi="Bahnschrift"/>
-                                <w:b/>
-                                <w:bCs/>
-                                <w:color w:val="981E32"/>
-                                <w:sz w:val="24"/>
-                                <w:szCs w:val="24"/>
-                              </w:rPr>
-                              <w:t xml:space="preserve"> for </w:t>
-                            </w:r>
-                            <w:r>
-                              <w:rPr>
-                                <w:rFonts w:ascii="Bahnschrift" w:hAnsi="Bahnschrift"/>
-                                <w:b/>
-                                <w:bCs/>
-                                <w:color w:val="981E32"/>
-                                <w:sz w:val="24"/>
-                                <w:szCs w:val="24"/>
-                              </w:rPr>
-                              <w:t>Reflection</w:t>
+                              <w:t>Generative Questions for Reflection</w:t>
                             </w:r>
                           </w:p>
                           <w:p>
@@ -975,6 +832,7 @@
                               </w:rPr>
                             </w:pPr>
                           </w:p>
+                          <w:bookmarkEnd w:id="0"/>
                           <w:p>
                             <w:pPr>
                               <w:spacing w:after="80"/>
@@ -1011,6 +869,7 @@
                       <w:pPr>
                         <w:spacing w:after="80"/>
                       </w:pPr>
+                      <w:bookmarkStart w:id="1" w:name="_GoBack"/>
                       <w:r>
                         <w:rPr>
                           <w:rFonts w:ascii="Bahnschrift" w:hAnsi="Bahnschrift"/>
@@ -1088,17 +947,7 @@
                           <w:sz w:val="24"/>
                           <w:szCs w:val="24"/>
                         </w:rPr>
-                        <w:t>This final project is a space for you to do this. Project 4 has two parts: a short presentation, and a reflection essay. You will use both these forms as a way to sythesize what you’ve learned</w:t>
-                      </w:r>
-                      <w:bookmarkStart w:id="1" w:name="_GoBack"/>
-                      <w:bookmarkEnd w:id="1"/>
-                      <w:r>
-                        <w:rPr>
-                          <w:rFonts w:ascii="Tw Cen MT" w:hAnsi="Tw Cen MT"/>
-                          <w:sz w:val="24"/>
-                          <w:szCs w:val="24"/>
-                        </w:rPr>
-                        <w:t>.</w:t>
+                        <w:t>This final project is a space for you to do this. Project 4 has two parts: a short presentation, and a reflection essay. You will use both these forms as a way to sythesize what you’ve learned.</w:t>
                       </w:r>
                     </w:p>
                     <w:p>
@@ -1529,39 +1378,7 @@
                           <w:sz w:val="24"/>
                           <w:szCs w:val="24"/>
                         </w:rPr>
-                        <w:t>D</w:t>
-                      </w:r>
-                      <w:r>
-                        <w:rPr>
-                          <w:rFonts w:ascii="Tw Cen MT" w:hAnsi="Tw Cen MT"/>
-                          <w:sz w:val="24"/>
-                          <w:szCs w:val="24"/>
-                        </w:rPr>
-                        <w:t>iscuss</w:t>
-                      </w:r>
-                      <w:r>
-                        <w:rPr>
-                          <w:rFonts w:ascii="Tw Cen MT" w:hAnsi="Tw Cen MT"/>
-                          <w:sz w:val="24"/>
-                          <w:szCs w:val="24"/>
-                        </w:rPr>
-                        <w:t>es</w:t>
-                      </w:r>
-                      <w:r>
-                        <w:rPr>
-                          <w:rFonts w:ascii="Tw Cen MT" w:hAnsi="Tw Cen MT"/>
-                          <w:sz w:val="24"/>
-                          <w:szCs w:val="24"/>
-                        </w:rPr>
-                        <w:t xml:space="preserve"> each of the </w:t>
-                      </w:r>
-                      <w:r>
-                        <w:rPr>
-                          <w:rFonts w:ascii="Tw Cen MT" w:hAnsi="Tw Cen MT"/>
-                          <w:sz w:val="24"/>
-                          <w:szCs w:val="24"/>
-                        </w:rPr>
-                        <w:t>projects you did this semester</w:t>
+                        <w:t>Discusses each of the projects you did this semester</w:t>
                       </w:r>
                     </w:p>
                     <w:p>
@@ -1590,39 +1407,7 @@
                           <w:sz w:val="24"/>
                           <w:szCs w:val="24"/>
                         </w:rPr>
-                        <w:t>D</w:t>
-                      </w:r>
-                      <w:r>
-                        <w:rPr>
-                          <w:rFonts w:ascii="Tw Cen MT" w:hAnsi="Tw Cen MT"/>
-                          <w:sz w:val="24"/>
-                          <w:szCs w:val="24"/>
-                        </w:rPr>
-                        <w:t>iscuss</w:t>
-                      </w:r>
-                      <w:r>
-                        <w:rPr>
-                          <w:rFonts w:ascii="Tw Cen MT" w:hAnsi="Tw Cen MT"/>
-                          <w:sz w:val="24"/>
-                          <w:szCs w:val="24"/>
-                        </w:rPr>
-                        <w:t>es</w:t>
-                      </w:r>
-                      <w:r>
-                        <w:rPr>
-                          <w:rFonts w:ascii="Tw Cen MT" w:hAnsi="Tw Cen MT"/>
-                          <w:sz w:val="24"/>
-                          <w:szCs w:val="24"/>
-                        </w:rPr>
-                        <w:t xml:space="preserve"> </w:t>
-                      </w:r>
-                      <w:r>
-                        <w:rPr>
-                          <w:rFonts w:ascii="Tw Cen MT" w:hAnsi="Tw Cen MT"/>
-                          <w:sz w:val="24"/>
-                          <w:szCs w:val="24"/>
-                        </w:rPr>
-                        <w:t>your journal</w:t>
+                        <w:t>Discusses your journal</w:t>
                       </w:r>
                     </w:p>
                     <w:p>
@@ -1651,39 +1436,7 @@
                           <w:sz w:val="24"/>
                           <w:szCs w:val="24"/>
                         </w:rPr>
-                        <w:t>D</w:t>
-                      </w:r>
-                      <w:r>
-                        <w:rPr>
-                          <w:rFonts w:ascii="Tw Cen MT" w:hAnsi="Tw Cen MT"/>
-                          <w:sz w:val="24"/>
-                          <w:szCs w:val="24"/>
-                        </w:rPr>
-                        <w:t>iscuss</w:t>
-                      </w:r>
-                      <w:r>
-                        <w:rPr>
-                          <w:rFonts w:ascii="Tw Cen MT" w:hAnsi="Tw Cen MT"/>
-                          <w:sz w:val="24"/>
-                          <w:szCs w:val="24"/>
-                        </w:rPr>
-                        <w:t>es</w:t>
-                      </w:r>
-                      <w:r>
-                        <w:rPr>
-                          <w:rFonts w:ascii="Tw Cen MT" w:hAnsi="Tw Cen MT"/>
-                          <w:sz w:val="24"/>
-                          <w:szCs w:val="24"/>
-                        </w:rPr>
-                        <w:t xml:space="preserve"> your </w:t>
-                      </w:r>
-                      <w:r>
-                        <w:rPr>
-                          <w:rFonts w:ascii="Tw Cen MT" w:hAnsi="Tw Cen MT"/>
-                          <w:sz w:val="24"/>
-                          <w:szCs w:val="24"/>
-                        </w:rPr>
-                        <w:t>discussion posts and relationship with discussion</w:t>
+                        <w:t>Discusses your discussion posts and relationship with discussion</w:t>
                       </w:r>
                     </w:p>
                     <w:p>
@@ -1741,23 +1494,7 @@
                           <w:sz w:val="24"/>
                           <w:szCs w:val="24"/>
                         </w:rPr>
-                        <w:t>L</w:t>
-                      </w:r>
-                      <w:r>
-                        <w:rPr>
-                          <w:rFonts w:ascii="Tw Cen MT" w:hAnsi="Tw Cen MT"/>
-                          <w:sz w:val="24"/>
-                          <w:szCs w:val="24"/>
-                        </w:rPr>
-                        <w:t xml:space="preserve">ist at least 3 things you </w:t>
-                      </w:r>
-                      <w:r>
-                        <w:rPr>
-                          <w:rFonts w:ascii="Tw Cen MT" w:hAnsi="Tw Cen MT"/>
-                          <w:sz w:val="24"/>
-                          <w:szCs w:val="24"/>
-                        </w:rPr>
-                        <w:t>still need to work on</w:t>
+                        <w:t>List at least 3 things you still need to work on</w:t>
                       </w:r>
                     </w:p>
                     <w:p>
@@ -1827,29 +1564,7 @@
                           <w:sz w:val="24"/>
                           <w:szCs w:val="24"/>
                         </w:rPr>
-                        <w:t>Generative Questions</w:t>
-                      </w:r>
-                      <w:r>
-                        <w:rPr>
-                          <w:rFonts w:ascii="Bahnschrift" w:hAnsi="Bahnschrift"/>
-                          <w:b/>
-                          <w:bCs/>
-                          <w:color w:val="981E32"/>
-                          <w:sz w:val="24"/>
-                          <w:szCs w:val="24"/>
-                        </w:rPr>
-                        <w:t xml:space="preserve"> for </w:t>
-                      </w:r>
-                      <w:r>
-                        <w:rPr>
-                          <w:rFonts w:ascii="Bahnschrift" w:hAnsi="Bahnschrift"/>
-                          <w:b/>
-                          <w:bCs/>
-                          <w:color w:val="981E32"/>
-                          <w:sz w:val="24"/>
-                          <w:szCs w:val="24"/>
-                        </w:rPr>
-                        <w:t>Reflection</w:t>
+                        <w:t>Generative Questions for Reflection</w:t>
                       </w:r>
                     </w:p>
                     <w:p>
@@ -1894,6 +1609,7 @@
                         </w:rPr>
                       </w:pPr>
                     </w:p>
+                    <w:bookmarkEnd w:id="1"/>
                     <w:p>
                       <w:pPr>
                         <w:spacing w:after="80"/>
@@ -2147,7 +1863,13 @@
                                 <w:rPr>
                                   <w:rFonts w:ascii="Tw Cen MT" w:hAnsi="Tw Cen MT"/>
                                 </w:rPr>
-                                <w:t>Partial drafts due (one section each):  1</w:t>
+                                <w:t>Second round oral speeches:</w:t>
+                              </w:r>
+                              <w:r>
+                                <w:rPr>
+                                  <w:rFonts w:ascii="Tw Cen MT" w:hAnsi="Tw Cen MT"/>
+                                </w:rPr>
+                                <w:t>  1</w:t>
                               </w:r>
                               <w:r>
                                 <w:rPr>
@@ -2549,7 +2271,13 @@
                           <w:rPr>
                             <w:rFonts w:ascii="Tw Cen MT" w:hAnsi="Tw Cen MT"/>
                           </w:rPr>
-                          <w:t>Partial drafts due (one section each):  1</w:t>
+                          <w:t>Second round oral speeches:</w:t>
+                        </w:r>
+                        <w:r>
+                          <w:rPr>
+                            <w:rFonts w:ascii="Tw Cen MT" w:hAnsi="Tw Cen MT"/>
+                          </w:rPr>
+                          <w:t>  1</w:t>
                         </w:r>
                         <w:r>
                           <w:rPr>

</xml_diff>